<commit_message>
waiting fo yoav diagram
</commit_message>
<xml_diff>
--- a/hw3_311314975_203115373.docx
+++ b/hw3_311314975_203115373.docx
@@ -96,7 +96,7 @@
     </w:p>
     <w:tbl>
       <w:tblPr>
-        <w:tblStyle w:val="TableGrid"/>
+        <w:tblStyle w:val="a3"/>
         <w:bidiVisual/>
         <w:tblW w:w="0" w:type="auto"/>
         <w:tblLook w:val="04A0" w:firstRow="1" w:lastRow="0" w:firstColumn="1" w:lastColumn="0" w:noHBand="0" w:noVBand="1"/>
@@ -437,7 +437,7 @@
                     <pic:cNvPicPr/>
                   </pic:nvPicPr>
                   <pic:blipFill>
-                    <a:blip r:embed="rId4">
+                    <a:blip r:embed="rId5">
                       <a:extLst>
                         <a:ext uri="{28A0092B-C50C-407E-A947-70E740481C1C}">
                           <a14:useLocalDpi xmlns:a14="http://schemas.microsoft.com/office/drawing/2010/main" val="0"/>
@@ -485,15 +485,7 @@
           <w:u w:val="single"/>
           <w:rtl/>
         </w:rPr>
-        <w:t>ב</w:t>
-      </w:r>
-      <w:r>
-        <w:rPr>
-          <w:rFonts w:hint="cs"/>
-          <w:u w:val="single"/>
-          <w:rtl/>
-        </w:rPr>
-        <w:t xml:space="preserve">' </w:t>
+        <w:t xml:space="preserve">ב' </w:t>
       </w:r>
       <w:r>
         <w:rPr>
@@ -542,11 +534,6 @@
     <w:p>
       <w:pPr>
         <w:bidi/>
-      </w:pPr>
-    </w:p>
-    <w:p>
-      <w:pPr>
-        <w:bidi/>
         <w:rPr>
           <w:b/>
           <w:bCs/>
@@ -562,16 +549,516 @@
           <w:u w:val="single"/>
           <w:rtl/>
         </w:rPr>
-        <w:t xml:space="preserve">שאלה </w:t>
-      </w:r>
-      <w:r>
-        <w:rPr>
-          <w:rFonts w:hint="cs"/>
+        <w:t>הסבר על התכן והמימוש:</w:t>
+      </w:r>
+    </w:p>
+    <w:p>
+      <w:pPr>
+        <w:bidi/>
+        <w:rPr>
+          <w:rtl/>
+        </w:rPr>
+      </w:pPr>
+      <w:r>
+        <w:rPr>
+          <w:rFonts w:hint="cs"/>
+          <w:rtl/>
+        </w:rPr>
+        <w:t>לצורך המימוש הגדרנו מספר מחלקות וממשקים המגדירים את ממשק המשתמש:</w:t>
+      </w:r>
+    </w:p>
+    <w:p>
+      <w:pPr>
+        <w:pStyle w:val="a4"/>
+        <w:numPr>
+          <w:ilvl w:val="0"/>
+          <w:numId w:val="1"/>
+        </w:numPr>
+        <w:bidi/>
+      </w:pPr>
+      <w:r>
+        <w:t xml:space="preserve">Chat </w:t>
+      </w:r>
+      <w:proofErr w:type="gramStart"/>
+      <w:r>
+        <w:t>user</w:t>
+      </w:r>
+      <w:r>
+        <w:rPr>
+          <w:rFonts w:hint="cs"/>
+          <w:rtl/>
+        </w:rPr>
+        <w:t xml:space="preserve"> </w:t>
+      </w:r>
+      <w:r>
+        <w:rPr>
+          <w:rFonts w:hint="cs"/>
+          <w:rtl/>
+        </w:rPr>
+        <w:t>:</w:t>
+      </w:r>
+      <w:proofErr w:type="gramEnd"/>
+      <w:r>
+        <w:rPr>
+          <w:rFonts w:hint="cs"/>
+          <w:rtl/>
+        </w:rPr>
+        <w:t xml:space="preserve"> </w:t>
+      </w:r>
+      <w:r>
+        <w:rPr>
+          <w:rFonts w:hint="cs"/>
+          <w:rtl/>
+        </w:rPr>
+        <w:t xml:space="preserve">מחלקה זו מדמה את המשתמש בשיחה . כל משתמש מיוצג בתוך </w:t>
+      </w:r>
+      <w:proofErr w:type="spellStart"/>
+      <w:r>
+        <w:rPr>
+          <w:rFonts w:hint="cs"/>
+        </w:rPr>
+        <w:t>JP</w:t>
+      </w:r>
+      <w:r>
+        <w:t>anel</w:t>
+      </w:r>
+      <w:proofErr w:type="spellEnd"/>
+      <w:r>
+        <w:rPr>
+          <w:rFonts w:hint="cs"/>
+          <w:rtl/>
+        </w:rPr>
+        <w:t xml:space="preserve"> .</w:t>
+      </w:r>
+    </w:p>
+    <w:p>
+      <w:pPr>
+        <w:pStyle w:val="a4"/>
+        <w:bidi/>
+        <w:ind w:left="1440"/>
+        <w:rPr>
+          <w:rtl/>
+        </w:rPr>
+      </w:pPr>
+      <w:r>
+        <w:rPr>
+          <w:rFonts w:hint="cs"/>
+          <w:rtl/>
+        </w:rPr>
+        <w:t xml:space="preserve">ה- </w:t>
+      </w:r>
+      <w:proofErr w:type="spellStart"/>
+      <w:r>
+        <w:t>JPanel</w:t>
+      </w:r>
+      <w:proofErr w:type="spellEnd"/>
+      <w:r>
+        <w:rPr>
+          <w:rFonts w:hint="cs"/>
+          <w:rtl/>
+        </w:rPr>
+        <w:t xml:space="preserve"> מורכב משני </w:t>
+      </w:r>
+      <w:proofErr w:type="spellStart"/>
+      <w:r>
+        <w:t>Jlable</w:t>
+      </w:r>
+      <w:proofErr w:type="spellEnd"/>
+      <w:r>
+        <w:rPr>
+          <w:rFonts w:hint="cs"/>
+          <w:rtl/>
+        </w:rPr>
+        <w:t xml:space="preserve"> שמייצגים תיבת טקסט ותיבת צ'אט שבה ניתן לראות את השיחה. עיקרון התכן שבו השתמשנו הוא </w:t>
+      </w:r>
+      <w:r>
+        <w:t>Observer</w:t>
+      </w:r>
+      <w:r>
+        <w:rPr>
+          <w:rFonts w:hint="cs"/>
+          <w:rtl/>
+        </w:rPr>
+        <w:t xml:space="preserve"> </w:t>
+      </w:r>
+      <w:r>
+        <w:rPr>
+          <w:rFonts w:hint="cs"/>
+          <w:rtl/>
+        </w:rPr>
+        <w:t xml:space="preserve">בו שדה הטקסט, עוקב אחרי המשתמש . ברגע שהמשתמש מקיש על המקש </w:t>
+      </w:r>
+      <w:r>
+        <w:t>Enter</w:t>
+      </w:r>
+      <w:r>
+        <w:rPr>
+          <w:rFonts w:hint="cs"/>
+          <w:rtl/>
+        </w:rPr>
+        <w:t xml:space="preserve"> מתבצעת המתודה </w:t>
+      </w:r>
+      <w:proofErr w:type="spellStart"/>
+      <w:r>
+        <w:t>actionPreformed</w:t>
+      </w:r>
+      <w:proofErr w:type="spellEnd"/>
+      <w:r>
+        <w:rPr>
+          <w:rFonts w:hint="cs"/>
+          <w:rtl/>
+        </w:rPr>
+        <w:t xml:space="preserve"> ואז הסובייקט מציג את ההודעה שהמשתמש הקליד על המסכים של כל המשתמשים.</w:t>
+      </w:r>
+    </w:p>
+    <w:p>
+      <w:pPr>
+        <w:pStyle w:val="a4"/>
+        <w:bidi/>
+        <w:ind w:left="1440"/>
+        <w:rPr>
+          <w:rtl/>
+        </w:rPr>
+      </w:pPr>
+    </w:p>
+    <w:p>
+      <w:pPr>
+        <w:pStyle w:val="a4"/>
+        <w:numPr>
+          <w:ilvl w:val="0"/>
+          <w:numId w:val="1"/>
+        </w:numPr>
+        <w:bidi/>
+      </w:pPr>
+      <w:proofErr w:type="gramStart"/>
+      <w:r>
+        <w:t>Subject</w:t>
+      </w:r>
+      <w:r>
+        <w:rPr>
+          <w:rFonts w:hint="cs"/>
+          <w:rtl/>
+        </w:rPr>
+        <w:t xml:space="preserve"> :</w:t>
+      </w:r>
+      <w:proofErr w:type="gramEnd"/>
+      <w:r>
+        <w:rPr>
+          <w:rFonts w:hint="cs"/>
+          <w:rtl/>
+        </w:rPr>
+        <w:t xml:space="preserve"> מחלקה שמטרתה לממש את הסובייקט בעיקרון התכן שבחרנו . המחלקה מכילה רשימה של כל משתמשי המערכת ויודעת לעדכן אותם בהתאם ולהציג את הטקסט.</w:t>
+      </w:r>
+    </w:p>
+    <w:p>
+      <w:pPr>
+        <w:pStyle w:val="a4"/>
+        <w:numPr>
+          <w:ilvl w:val="0"/>
+          <w:numId w:val="1"/>
+        </w:numPr>
+        <w:bidi/>
+      </w:pPr>
+      <w:r>
+        <w:rPr>
+          <w:rFonts w:hint="cs"/>
+          <w:rtl/>
+        </w:rPr>
+        <w:t xml:space="preserve">ממשק </w:t>
+      </w:r>
+      <w:proofErr w:type="spellStart"/>
+      <w:r>
+        <w:rPr>
+          <w:rFonts w:hint="cs"/>
+        </w:rPr>
+        <w:t>F</w:t>
+      </w:r>
+      <w:r>
+        <w:t>ontable</w:t>
+      </w:r>
+      <w:proofErr w:type="spellEnd"/>
+      <w:r>
+        <w:rPr>
+          <w:rFonts w:hint="cs"/>
+          <w:rtl/>
+        </w:rPr>
+        <w:t xml:space="preserve"> ממשק המכיל בתוכו מתודה אחת </w:t>
+      </w:r>
+      <w:proofErr w:type="spellStart"/>
+      <w:r>
+        <w:t>changeFont</w:t>
+      </w:r>
+      <w:proofErr w:type="spellEnd"/>
+      <w:r>
+        <w:rPr>
+          <w:rFonts w:hint="cs"/>
+          <w:rtl/>
+        </w:rPr>
+        <w:t xml:space="preserve"> </w:t>
+      </w:r>
+      <w:r>
+        <w:rPr>
+          <w:rFonts w:hint="cs"/>
+          <w:rtl/>
+        </w:rPr>
+        <w:t xml:space="preserve">. את הממשק ממשות שלוש מחלקות </w:t>
+      </w:r>
+      <w:proofErr w:type="spellStart"/>
+      <w:r>
+        <w:t>PlainFont</w:t>
+      </w:r>
+      <w:proofErr w:type="spellEnd"/>
+      <w:r>
+        <w:rPr>
+          <w:rFonts w:hint="cs"/>
+          <w:rtl/>
+        </w:rPr>
+        <w:t xml:space="preserve"> </w:t>
+      </w:r>
+      <w:proofErr w:type="spellStart"/>
+      <w:r>
+        <w:t>BoldFont</w:t>
+      </w:r>
+      <w:proofErr w:type="spellEnd"/>
+      <w:r>
+        <w:rPr>
+          <w:rFonts w:hint="cs"/>
+          <w:rtl/>
+        </w:rPr>
+        <w:t xml:space="preserve"> </w:t>
+      </w:r>
+      <w:proofErr w:type="spellStart"/>
+      <w:r>
+        <w:t>SansSerifFont</w:t>
+      </w:r>
+      <w:proofErr w:type="spellEnd"/>
+      <w:r>
+        <w:rPr>
+          <w:rFonts w:hint="cs"/>
+          <w:rtl/>
+        </w:rPr>
+        <w:t xml:space="preserve"> אשר תפקידן לשנות את הגופן לגופן הרצוי ברגע לחיצה על הכפתורים . אנו מחזיקים מופע של הממשק במחלקה </w:t>
+      </w:r>
+      <w:proofErr w:type="spellStart"/>
+      <w:r>
+        <w:rPr>
+          <w:rFonts w:hint="cs"/>
+        </w:rPr>
+        <w:t>F</w:t>
+      </w:r>
+      <w:r>
+        <w:t>ontChooser</w:t>
+      </w:r>
+      <w:proofErr w:type="spellEnd"/>
+      <w:r>
+        <w:rPr>
+          <w:rFonts w:hint="cs"/>
+          <w:rtl/>
+        </w:rPr>
+        <w:t xml:space="preserve"> וכך ממשים את עיקרון התכן </w:t>
+      </w:r>
+      <w:r>
+        <w:t>strategy</w:t>
+      </w:r>
+      <w:r>
+        <w:rPr>
+          <w:rFonts w:hint="cs"/>
+          <w:rtl/>
+        </w:rPr>
+        <w:t>.</w:t>
+      </w:r>
+    </w:p>
+    <w:p>
+      <w:pPr>
+        <w:pStyle w:val="a4"/>
+        <w:numPr>
+          <w:ilvl w:val="0"/>
+          <w:numId w:val="1"/>
+        </w:numPr>
+        <w:bidi/>
+      </w:pPr>
+      <w:r>
+        <w:rPr>
+          <w:rFonts w:hint="cs"/>
+          <w:rtl/>
+        </w:rPr>
+        <w:t xml:space="preserve">מחלקת </w:t>
+      </w:r>
+      <w:proofErr w:type="spellStart"/>
+      <w:r>
+        <w:t>FontChooser</w:t>
+      </w:r>
+      <w:proofErr w:type="spellEnd"/>
+      <w:r>
+        <w:rPr>
+          <w:rFonts w:hint="cs"/>
+          <w:rtl/>
+        </w:rPr>
+        <w:t xml:space="preserve"> מחלקה המממשת את כפתורי המערכת בקשר לשינוי הגופן.</w:t>
+      </w:r>
+    </w:p>
+    <w:p>
+      <w:pPr>
+        <w:pStyle w:val="a4"/>
+        <w:numPr>
+          <w:ilvl w:val="0"/>
+          <w:numId w:val="1"/>
+        </w:numPr>
+        <w:bidi/>
+        <w:rPr>
+          <w:rtl/>
+        </w:rPr>
+      </w:pPr>
+      <w:r>
+        <w:rPr>
+          <w:rFonts w:hint="cs"/>
+          <w:rtl/>
+        </w:rPr>
+        <w:lastRenderedPageBreak/>
+        <w:t xml:space="preserve">מחלקת </w:t>
+      </w:r>
+      <w:proofErr w:type="spellStart"/>
+      <w:r>
+        <w:t>ChatSystem</w:t>
+      </w:r>
+      <w:proofErr w:type="spellEnd"/>
+      <w:r>
+        <w:rPr>
+          <w:rFonts w:hint="cs"/>
+          <w:rtl/>
+        </w:rPr>
+        <w:t xml:space="preserve"> המחלקה הראשית שמכילה את המופעים של </w:t>
+      </w:r>
+      <w:proofErr w:type="spellStart"/>
+      <w:r>
+        <w:rPr>
+          <w:rFonts w:hint="cs"/>
+          <w:rtl/>
+        </w:rPr>
+        <w:t>היוזרים</w:t>
+      </w:r>
+      <w:proofErr w:type="spellEnd"/>
+      <w:r>
+        <w:rPr>
+          <w:rFonts w:hint="cs"/>
+          <w:rtl/>
+        </w:rPr>
+        <w:t xml:space="preserve"> ושם מגדירים את ה-</w:t>
+      </w:r>
+      <w:proofErr w:type="spellStart"/>
+      <w:r>
+        <w:t>Jframe</w:t>
+      </w:r>
+      <w:proofErr w:type="spellEnd"/>
+      <w:r>
+        <w:rPr>
+          <w:rFonts w:hint="cs"/>
+          <w:rtl/>
+        </w:rPr>
+        <w:t xml:space="preserve"> . בנוסף זו המחלקה בה אנו מבצעים טסטים לבדיקת המערכת שלנו</w:t>
+      </w:r>
+    </w:p>
+    <w:p>
+      <w:pPr>
+        <w:pStyle w:val="a4"/>
+        <w:bidi/>
+        <w:ind w:left="1440"/>
+        <w:rPr>
+          <w:rtl/>
+        </w:rPr>
+      </w:pPr>
+    </w:p>
+    <w:p>
+      <w:pPr>
+        <w:pStyle w:val="a4"/>
+        <w:bidi/>
+        <w:ind w:left="1440"/>
+        <w:rPr>
+          <w:rtl/>
+        </w:rPr>
+      </w:pPr>
+    </w:p>
+    <w:p>
+      <w:pPr>
+        <w:pStyle w:val="a4"/>
+        <w:bidi/>
+        <w:ind w:left="1440"/>
+        <w:rPr>
+          <w:rtl/>
+        </w:rPr>
+      </w:pPr>
+    </w:p>
+    <w:p>
+      <w:pPr>
+        <w:pStyle w:val="a4"/>
+        <w:bidi/>
+        <w:ind w:left="1440"/>
+        <w:rPr>
+          <w:rtl/>
+        </w:rPr>
+      </w:pPr>
+    </w:p>
+    <w:p>
+      <w:pPr>
+        <w:pStyle w:val="a4"/>
+        <w:bidi/>
+        <w:ind w:left="1440"/>
+        <w:rPr>
+          <w:rtl/>
+        </w:rPr>
+      </w:pPr>
+    </w:p>
+    <w:p>
+      <w:pPr>
+        <w:pStyle w:val="a4"/>
+        <w:bidi/>
+        <w:ind w:left="1440"/>
+        <w:rPr>
+          <w:rFonts w:hint="cs"/>
+          <w:rtl/>
+        </w:rPr>
+      </w:pPr>
+      <w:r>
+        <w:rPr>
+          <w:rFonts w:hint="cs"/>
+          <w:rtl/>
+        </w:rPr>
+        <w:t xml:space="preserve"> </w:t>
+      </w:r>
+    </w:p>
+    <w:p>
+      <w:pPr>
+        <w:bidi/>
+      </w:pPr>
+    </w:p>
+    <w:p>
+      <w:pPr>
+        <w:bidi/>
+        <w:rPr>
           <w:b/>
           <w:bCs/>
           <w:u w:val="single"/>
           <w:rtl/>
         </w:rPr>
+      </w:pPr>
+      <w:r>
+        <w:rPr>
+          <w:rFonts w:hint="cs"/>
+          <w:b/>
+          <w:bCs/>
+          <w:u w:val="single"/>
+          <w:rtl/>
+        </w:rPr>
+        <w:t xml:space="preserve">שאלה </w:t>
+      </w:r>
+      <w:r>
+        <w:rPr>
+          <w:rFonts w:hint="cs"/>
+          <w:b/>
+          <w:bCs/>
+          <w:u w:val="single"/>
+          <w:rtl/>
+        </w:rPr>
         <w:t>3</w:t>
       </w:r>
     </w:p>
@@ -653,16 +1140,13 @@
     <w:p>
       <w:pPr>
         <w:bidi/>
-        <w:rPr>
-          <w:rFonts w:hint="cs"/>
-        </w:rPr>
       </w:pPr>
       <w:r>
         <w:rPr>
           <w:rFonts w:cs="Arial"/>
-          <w:rtl/>
-        </w:rPr>
-        <w:lastRenderedPageBreak/>
+          <w:noProof/>
+          <w:rtl/>
+        </w:rPr>
         <w:drawing>
           <wp:anchor distT="0" distB="0" distL="114300" distR="114300" simplePos="0" relativeHeight="251662336" behindDoc="0" locked="0" layoutInCell="1" allowOverlap="1" wp14:anchorId="5073AF7D" wp14:editId="7DF62903">
             <wp:simplePos x="0" y="0"/>
@@ -687,7 +1171,7 @@
                     <pic:cNvPicPr/>
                   </pic:nvPicPr>
                   <pic:blipFill>
-                    <a:blip r:embed="rId5">
+                    <a:blip r:embed="rId6">
                       <a:extLst>
                         <a:ext uri="{28A0092B-C50C-407E-A947-70E740481C1C}">
                           <a14:useLocalDpi xmlns:a14="http://schemas.microsoft.com/office/drawing/2010/main" val="0"/>
@@ -900,6 +1384,7 @@
           <w:rFonts w:hint="cs"/>
           <w:rtl/>
         </w:rPr>
+        <w:lastRenderedPageBreak/>
         <w:t xml:space="preserve">מחלקת </w:t>
       </w:r>
       <w:r>
@@ -1062,7 +1547,7 @@
                     <pic:cNvPicPr/>
                   </pic:nvPicPr>
                   <pic:blipFill>
-                    <a:blip r:embed="rId6">
+                    <a:blip r:embed="rId7">
                       <a:extLst>
                         <a:ext uri="{28A0092B-C50C-407E-A947-70E740481C1C}">
                           <a14:useLocalDpi xmlns:a14="http://schemas.microsoft.com/office/drawing/2010/main" val="0"/>
@@ -1127,7 +1612,7 @@
                     <pic:cNvPicPr/>
                   </pic:nvPicPr>
                   <pic:blipFill>
-                    <a:blip r:embed="rId7">
+                    <a:blip r:embed="rId8">
                       <a:extLst>
                         <a:ext uri="{28A0092B-C50C-407E-A947-70E740481C1C}">
                           <a14:useLocalDpi xmlns:a14="http://schemas.microsoft.com/office/drawing/2010/main" val="0"/>
@@ -1264,7 +1749,6 @@
           <w:u w:val="single"/>
           <w:rtl/>
         </w:rPr>
-        <w:lastRenderedPageBreak/>
         <w:t xml:space="preserve">סעיף </w:t>
       </w:r>
       <w:r>
@@ -1324,7 +1808,7 @@
                     <pic:cNvPicPr/>
                   </pic:nvPicPr>
                   <pic:blipFill>
-                    <a:blip r:embed="rId8">
+                    <a:blip r:embed="rId9">
                       <a:extLst>
                         <a:ext uri="{28A0092B-C50C-407E-A947-70E740481C1C}">
                           <a14:useLocalDpi xmlns:a14="http://schemas.microsoft.com/office/drawing/2010/main" val="0"/>
@@ -1417,15 +1901,7 @@
           <w:u w:val="single"/>
           <w:rtl/>
         </w:rPr>
-        <w:t>ב</w:t>
-      </w:r>
-      <w:r>
-        <w:rPr>
-          <w:rFonts w:hint="cs"/>
-          <w:u w:val="single"/>
-          <w:rtl/>
-        </w:rPr>
-        <w:t xml:space="preserve">' </w:t>
+        <w:t xml:space="preserve">ב' </w:t>
       </w:r>
       <w:r>
         <w:rPr>
@@ -1454,6 +1930,7 @@
           <w:rFonts w:hint="cs"/>
           <w:rtl/>
         </w:rPr>
+        <w:lastRenderedPageBreak/>
         <w:t>מחל</w:t>
       </w:r>
       <w:r>
@@ -1566,6 +2043,100 @@
     </w:sectPr>
   </w:body>
 </w:document>
+</file>
+
+<file path=word/numbering.xml><?xml version="1.0" encoding="utf-8"?>
+<w:numbering xmlns:wpc="http://schemas.microsoft.com/office/word/2010/wordprocessingCanvas" xmlns:cx="http://schemas.microsoft.com/office/drawing/2014/chartex" xmlns:cx1="http://schemas.microsoft.com/office/drawing/2015/9/8/chartex" xmlns:cx2="http://schemas.microsoft.com/office/drawing/2015/10/21/chartex" xmlns:cx3="http://schemas.microsoft.com/office/drawing/2016/5/9/chartex" xmlns:cx4="http://schemas.microsoft.com/office/drawing/2016/5/10/chartex" xmlns:cx5="http://schemas.microsoft.com/office/drawing/2016/5/11/chartex" xmlns:cx6="http://schemas.microsoft.com/office/drawing/2016/5/12/chartex" xmlns:cx7="http://schemas.microsoft.com/office/drawing/2016/5/13/chartex" xmlns:cx8="http://schemas.microsoft.com/office/drawing/2016/5/14/chartex" xmlns:mc="http://schemas.openxmlformats.org/markup-compatibility/2006" xmlns:aink="http://schemas.microsoft.com/office/drawing/2016/ink" xmlns:am3d="http://schemas.microsoft.com/office/drawing/2017/model3d" xmlns:o="urn:schemas-microsoft-com:office:office" xmlns:r="http://schemas.openxmlformats.org/officeDocument/2006/relationships" xmlns:m="http://schemas.openxmlformats.org/officeDocument/2006/math" xmlns:v="urn:schemas-microsoft-com:vml" xmlns:wp14="http://schemas.microsoft.com/office/word/2010/wordprocessingDrawing" xmlns:wp="http://schemas.openxmlformats.org/drawingml/2006/wordprocessingDrawing" xmlns:w10="urn:schemas-microsoft-com:office:word" xmlns:w="http://schemas.openxmlformats.org/wordprocessingml/2006/main" xmlns:w14="http://schemas.microsoft.com/office/word/2010/wordml" xmlns:w15="http://schemas.microsoft.com/office/word/2012/wordml" xmlns:w16cex="http://schemas.microsoft.com/office/word/2018/wordml/cex" xmlns:w16cid="http://schemas.microsoft.com/office/word/2016/wordml/cid" xmlns:w16="http://schemas.microsoft.com/office/word/2018/wordml" xmlns:w16se="http://schemas.microsoft.com/office/word/2015/wordml/symex" xmlns:wpg="http://schemas.microsoft.com/office/word/2010/wordprocessingGroup" xmlns:wpi="http://schemas.microsoft.com/office/word/2010/wordprocessingInk" xmlns:wne="http://schemas.microsoft.com/office/word/2006/wordml" xmlns:wps="http://schemas.microsoft.com/office/word/2010/wordprocessingShape" mc:Ignorable="w14 w15 w16se w16cid w16 w16cex wp14">
+  <w:abstractNum w:abstractNumId="0" w15:restartNumberingAfterBreak="0">
+    <w:nsid w:val="715101EA"/>
+    <w:multiLevelType w:val="hybridMultilevel"/>
+    <w:tmpl w:val="161A4C54"/>
+    <w:lvl w:ilvl="0" w:tplc="0409000F">
+      <w:start w:val="1"/>
+      <w:numFmt w:val="decimal"/>
+      <w:lvlText w:val="%1."/>
+      <w:lvlJc w:val="left"/>
+      <w:pPr>
+        <w:ind w:left="1440" w:hanging="360"/>
+      </w:pPr>
+    </w:lvl>
+    <w:lvl w:ilvl="1" w:tplc="04090019" w:tentative="1">
+      <w:start w:val="1"/>
+      <w:numFmt w:val="lowerLetter"/>
+      <w:lvlText w:val="%2."/>
+      <w:lvlJc w:val="left"/>
+      <w:pPr>
+        <w:ind w:left="2160" w:hanging="360"/>
+      </w:pPr>
+    </w:lvl>
+    <w:lvl w:ilvl="2" w:tplc="0409001B" w:tentative="1">
+      <w:start w:val="1"/>
+      <w:numFmt w:val="lowerRoman"/>
+      <w:lvlText w:val="%3."/>
+      <w:lvlJc w:val="right"/>
+      <w:pPr>
+        <w:ind w:left="2880" w:hanging="180"/>
+      </w:pPr>
+    </w:lvl>
+    <w:lvl w:ilvl="3" w:tplc="0409000F" w:tentative="1">
+      <w:start w:val="1"/>
+      <w:numFmt w:val="decimal"/>
+      <w:lvlText w:val="%4."/>
+      <w:lvlJc w:val="left"/>
+      <w:pPr>
+        <w:ind w:left="3600" w:hanging="360"/>
+      </w:pPr>
+    </w:lvl>
+    <w:lvl w:ilvl="4" w:tplc="04090019" w:tentative="1">
+      <w:start w:val="1"/>
+      <w:numFmt w:val="lowerLetter"/>
+      <w:lvlText w:val="%5."/>
+      <w:lvlJc w:val="left"/>
+      <w:pPr>
+        <w:ind w:left="4320" w:hanging="360"/>
+      </w:pPr>
+    </w:lvl>
+    <w:lvl w:ilvl="5" w:tplc="0409001B" w:tentative="1">
+      <w:start w:val="1"/>
+      <w:numFmt w:val="lowerRoman"/>
+      <w:lvlText w:val="%6."/>
+      <w:lvlJc w:val="right"/>
+      <w:pPr>
+        <w:ind w:left="5040" w:hanging="180"/>
+      </w:pPr>
+    </w:lvl>
+    <w:lvl w:ilvl="6" w:tplc="0409000F" w:tentative="1">
+      <w:start w:val="1"/>
+      <w:numFmt w:val="decimal"/>
+      <w:lvlText w:val="%7."/>
+      <w:lvlJc w:val="left"/>
+      <w:pPr>
+        <w:ind w:left="5760" w:hanging="360"/>
+      </w:pPr>
+    </w:lvl>
+    <w:lvl w:ilvl="7" w:tplc="04090019" w:tentative="1">
+      <w:start w:val="1"/>
+      <w:numFmt w:val="lowerLetter"/>
+      <w:lvlText w:val="%8."/>
+      <w:lvlJc w:val="left"/>
+      <w:pPr>
+        <w:ind w:left="6480" w:hanging="360"/>
+      </w:pPr>
+    </w:lvl>
+    <w:lvl w:ilvl="8" w:tplc="0409001B" w:tentative="1">
+      <w:start w:val="1"/>
+      <w:numFmt w:val="lowerRoman"/>
+      <w:lvlText w:val="%9."/>
+      <w:lvlJc w:val="right"/>
+      <w:pPr>
+        <w:ind w:left="7200" w:hanging="180"/>
+      </w:pPr>
+    </w:lvl>
+  </w:abstractNum>
+  <w:num w:numId="1">
+    <w:abstractNumId w:val="0"/>
+  </w:num>
+</w:numbering>
 </file>
 
 <file path=word/styles.xml><?xml version="1.0" encoding="utf-8"?>
@@ -1963,17 +2534,17 @@
     <w:lsdException w:name="Unresolved Mention" w:semiHidden="1" w:unhideWhenUsed="1"/>
     <w:lsdException w:name="Smart Link" w:semiHidden="1" w:unhideWhenUsed="1"/>
   </w:latentStyles>
-  <w:style w:type="paragraph" w:default="1" w:styleId="Normal">
+  <w:style w:type="paragraph" w:default="1" w:styleId="a">
     <w:name w:val="Normal"/>
     <w:qFormat/>
   </w:style>
-  <w:style w:type="character" w:default="1" w:styleId="DefaultParagraphFont">
+  <w:style w:type="character" w:default="1" w:styleId="a0">
     <w:name w:val="Default Paragraph Font"/>
     <w:uiPriority w:val="1"/>
     <w:semiHidden/>
     <w:unhideWhenUsed/>
   </w:style>
-  <w:style w:type="table" w:default="1" w:styleId="TableNormal">
+  <w:style w:type="table" w:default="1" w:styleId="a1">
     <w:name w:val="Normal Table"/>
     <w:uiPriority w:val="99"/>
     <w:semiHidden/>
@@ -1988,15 +2559,15 @@
       </w:tblCellMar>
     </w:tblPr>
   </w:style>
-  <w:style w:type="numbering" w:default="1" w:styleId="NoList">
+  <w:style w:type="numbering" w:default="1" w:styleId="a2">
     <w:name w:val="No List"/>
     <w:uiPriority w:val="99"/>
     <w:semiHidden/>
     <w:unhideWhenUsed/>
   </w:style>
-  <w:style w:type="table" w:styleId="TableGrid">
+  <w:style w:type="table" w:styleId="a3">
     <w:name w:val="Table Grid"/>
-    <w:basedOn w:val="TableNormal"/>
+    <w:basedOn w:val="a1"/>
     <w:uiPriority w:val="39"/>
     <w:rsid w:val="00CE0BF0"/>
     <w:pPr>
@@ -2012,6 +2583,17 @@
         <w:insideV w:val="single" w:sz="4" w:space="0" w:color="auto"/>
       </w:tblBorders>
     </w:tblPr>
+  </w:style>
+  <w:style w:type="paragraph" w:styleId="a4">
+    <w:name w:val="List Paragraph"/>
+    <w:basedOn w:val="a"/>
+    <w:uiPriority w:val="34"/>
+    <w:qFormat/>
+    <w:rsid w:val="006D49D4"/>
+    <w:pPr>
+      <w:ind w:left="720"/>
+      <w:contextualSpacing/>
+    </w:pPr>
   </w:style>
 </w:styles>
 </file>

</xml_diff>